<commit_message>
update to useful for developers
</commit_message>
<xml_diff>
--- a/useful for developers.docx
+++ b/useful for developers.docx
@@ -5,53 +5,60 @@
     <w:p>
       <w:pPr>
         <w:rPr>
+          <w:rFonts w:cstheme="minorHAnsi"/>
           <w:sz w:val="28"/>
           <w:szCs w:val="28"/>
         </w:rPr>
       </w:pPr>
       <w:r>
         <w:rPr>
-          <w:b/>
-          <w:bCs/>
-          <w:sz w:val="28"/>
-          <w:szCs w:val="28"/>
-        </w:rPr>
-        <w:t xml:space="preserve">Which </w:t>
-      </w:r>
-      <w:r>
-        <w:rPr>
-          <w:b/>
-          <w:bCs/>
-          <w:sz w:val="28"/>
-          <w:szCs w:val="28"/>
-        </w:rPr>
-        <w:t>terminal commands</w:t>
-      </w:r>
-      <w:r>
-        <w:rPr>
-          <w:b/>
-          <w:bCs/>
-          <w:sz w:val="28"/>
-          <w:szCs w:val="28"/>
-        </w:rPr>
-        <w:t xml:space="preserve"> are useful for developers?</w:t>
-      </w:r>
-      <w:r>
-        <w:rPr>
-          <w:sz w:val="28"/>
-          <w:szCs w:val="28"/>
-        </w:rPr>
-        <w:br/>
-      </w:r>
-      <w:r>
-        <w:rPr>
-          <w:sz w:val="28"/>
-          <w:szCs w:val="28"/>
-        </w:rPr>
-        <w:br/>
-      </w:r>
-      <w:r>
-        <w:rPr>
+          <w:rFonts w:cstheme="minorHAnsi"/>
+          <w:b/>
+          <w:bCs/>
+          <w:sz w:val="28"/>
+          <w:szCs w:val="28"/>
+        </w:rPr>
+        <w:t>Which terminal commands are</w:t>
+      </w:r>
+      <w:r>
+        <w:rPr>
+          <w:rFonts w:cstheme="minorHAnsi"/>
+          <w:b/>
+          <w:bCs/>
+          <w:sz w:val="28"/>
+          <w:szCs w:val="28"/>
+        </w:rPr>
+        <w:t xml:space="preserve"> especially</w:t>
+      </w:r>
+      <w:r>
+        <w:rPr>
+          <w:rFonts w:cstheme="minorHAnsi"/>
+          <w:b/>
+          <w:bCs/>
+          <w:sz w:val="28"/>
+          <w:szCs w:val="28"/>
+        </w:rPr>
+        <w:t xml:space="preserve"> useful for developers?</w:t>
+      </w:r>
+      <w:r>
+        <w:rPr>
+          <w:rFonts w:cstheme="minorHAnsi"/>
+          <w:sz w:val="28"/>
+          <w:szCs w:val="28"/>
+        </w:rPr>
+        <w:br/>
+      </w:r>
+      <w:r>
+        <w:rPr>
+          <w:rFonts w:cstheme="minorHAnsi"/>
+          <w:sz w:val="28"/>
+          <w:szCs w:val="28"/>
+        </w:rPr>
+        <w:br/>
+      </w:r>
+      <w:r>
+        <w:rPr>
+          <w:rFonts w:cstheme="minorHAnsi"/>
           <w:b/>
           <w:bCs/>
           <w:sz w:val="28"/>
@@ -61,6 +68,7 @@
       </w:r>
       <w:r>
         <w:rPr>
+          <w:rFonts w:cstheme="minorHAnsi"/>
           <w:b/>
           <w:bCs/>
           <w:sz w:val="28"/>
@@ -70,6 +78,7 @@
       </w:r>
       <w:r>
         <w:rPr>
+          <w:rFonts w:cstheme="minorHAnsi"/>
           <w:b/>
           <w:bCs/>
           <w:sz w:val="28"/>
@@ -79,6 +88,7 @@
       </w:r>
       <w:r>
         <w:rPr>
+          <w:rFonts w:cstheme="minorHAnsi"/>
           <w:sz w:val="28"/>
           <w:szCs w:val="28"/>
         </w:rPr>
@@ -86,13 +96,15 @@
       </w:r>
       <w:r>
         <w:rPr>
-          <w:sz w:val="28"/>
-          <w:szCs w:val="28"/>
-        </w:rPr>
-        <w:br/>
-      </w:r>
-      <w:r>
-        <w:rPr>
+          <w:rFonts w:cstheme="minorHAnsi"/>
+          <w:sz w:val="28"/>
+          <w:szCs w:val="28"/>
+        </w:rPr>
+        <w:br/>
+      </w:r>
+      <w:r>
+        <w:rPr>
+          <w:rFonts w:cstheme="minorHAnsi"/>
           <w:sz w:val="28"/>
           <w:szCs w:val="28"/>
         </w:rPr>
@@ -101,6 +113,7 @@
       <w:proofErr w:type="spellStart"/>
       <w:r>
         <w:rPr>
+          <w:rFonts w:cstheme="minorHAnsi"/>
           <w:b/>
           <w:bCs/>
           <w:sz w:val="28"/>
@@ -111,6 +124,7 @@
       <w:proofErr w:type="spellEnd"/>
       <w:r>
         <w:rPr>
+          <w:rFonts w:cstheme="minorHAnsi"/>
           <w:b/>
           <w:bCs/>
           <w:sz w:val="28"/>
@@ -120,6 +134,7 @@
       </w:r>
       <w:r>
         <w:rPr>
+          <w:rFonts w:cstheme="minorHAnsi"/>
           <w:sz w:val="28"/>
           <w:szCs w:val="28"/>
         </w:rPr>
@@ -127,20 +142,23 @@
       </w:r>
       <w:r>
         <w:rPr>
-          <w:sz w:val="28"/>
-          <w:szCs w:val="28"/>
-        </w:rPr>
-        <w:br/>
-      </w:r>
-      <w:r>
-        <w:rPr>
-          <w:sz w:val="28"/>
-          <w:szCs w:val="28"/>
-        </w:rPr>
-        <w:br/>
-      </w:r>
-      <w:r>
-        <w:rPr>
+          <w:rFonts w:cstheme="minorHAnsi"/>
+          <w:sz w:val="28"/>
+          <w:szCs w:val="28"/>
+        </w:rPr>
+        <w:br/>
+      </w:r>
+      <w:r>
+        <w:rPr>
+          <w:rFonts w:cstheme="minorHAnsi"/>
+          <w:sz w:val="28"/>
+          <w:szCs w:val="28"/>
+        </w:rPr>
+        <w:br/>
+      </w:r>
+      <w:r>
+        <w:rPr>
+          <w:rFonts w:cstheme="minorHAnsi"/>
           <w:b/>
           <w:bCs/>
           <w:sz w:val="28"/>
@@ -150,15 +168,27 @@
       </w:r>
       <w:r>
         <w:rPr>
-          <w:sz w:val="28"/>
-          <w:szCs w:val="28"/>
-        </w:rPr>
-        <w:t>– list contents of current directory</w:t>
-      </w:r>
+          <w:rFonts w:cstheme="minorHAnsi"/>
+          <w:sz w:val="28"/>
+          <w:szCs w:val="28"/>
+        </w:rPr>
+        <w:t xml:space="preserve">– list contents of current </w:t>
+      </w:r>
+      <w:proofErr w:type="gramStart"/>
+      <w:r>
+        <w:rPr>
+          <w:rFonts w:cstheme="minorHAnsi"/>
+          <w:sz w:val="28"/>
+          <w:szCs w:val="28"/>
+        </w:rPr>
+        <w:t>directory</w:t>
+      </w:r>
+      <w:proofErr w:type="gramEnd"/>
     </w:p>
     <w:p>
       <w:pPr>
         <w:rPr>
+          <w:rFonts w:cstheme="minorHAnsi"/>
           <w:sz w:val="28"/>
           <w:szCs w:val="28"/>
         </w:rPr>
@@ -167,39 +197,24 @@
     <w:p>
       <w:pPr>
         <w:rPr>
+          <w:rFonts w:cstheme="minorHAnsi"/>
           <w:sz w:val="28"/>
           <w:szCs w:val="28"/>
         </w:rPr>
       </w:pPr>
       <w:r>
         <w:rPr>
-          <w:b/>
-          <w:bCs/>
-          <w:sz w:val="28"/>
-          <w:szCs w:val="28"/>
-        </w:rPr>
-        <w:t>l</w:t>
-      </w:r>
-      <w:r>
-        <w:rPr>
-          <w:b/>
-          <w:bCs/>
-          <w:sz w:val="28"/>
-          <w:szCs w:val="28"/>
-        </w:rPr>
-        <w:t>s -al</w:t>
-      </w:r>
-      <w:r>
-        <w:rPr>
-          <w:b/>
-          <w:bCs/>
-          <w:sz w:val="28"/>
-          <w:szCs w:val="28"/>
-        </w:rPr>
-        <w:t xml:space="preserve"> </w:t>
-      </w:r>
-      <w:r>
-        <w:rPr>
+          <w:rFonts w:cstheme="minorHAnsi"/>
+          <w:b/>
+          <w:bCs/>
+          <w:sz w:val="28"/>
+          <w:szCs w:val="28"/>
+        </w:rPr>
+        <w:t xml:space="preserve">ls -al </w:t>
+      </w:r>
+      <w:r>
+        <w:rPr>
+          <w:rFonts w:cstheme="minorHAnsi"/>
           <w:sz w:val="28"/>
           <w:szCs w:val="28"/>
         </w:rPr>
@@ -207,38 +222,33 @@
       </w:r>
       <w:r>
         <w:rPr>
-          <w:sz w:val="28"/>
-          <w:szCs w:val="28"/>
-        </w:rPr>
-        <w:br/>
-      </w:r>
-      <w:r>
-        <w:rPr>
-          <w:sz w:val="28"/>
-          <w:szCs w:val="28"/>
-        </w:rPr>
-        <w:br/>
-      </w:r>
-      <w:r>
-        <w:rPr>
-          <w:b/>
-          <w:bCs/>
-          <w:sz w:val="28"/>
-          <w:szCs w:val="28"/>
-        </w:rPr>
-        <w:t>ls -a</w:t>
-      </w:r>
-      <w:r>
-        <w:rPr>
-          <w:b/>
-          <w:bCs/>
-          <w:sz w:val="28"/>
-          <w:szCs w:val="28"/>
-        </w:rPr>
-        <w:t xml:space="preserve"> </w:t>
-      </w:r>
-      <w:r>
-        <w:rPr>
+          <w:rFonts w:cstheme="minorHAnsi"/>
+          <w:sz w:val="28"/>
+          <w:szCs w:val="28"/>
+        </w:rPr>
+        <w:br/>
+      </w:r>
+      <w:r>
+        <w:rPr>
+          <w:rFonts w:cstheme="minorHAnsi"/>
+          <w:sz w:val="28"/>
+          <w:szCs w:val="28"/>
+        </w:rPr>
+        <w:br/>
+      </w:r>
+      <w:r>
+        <w:rPr>
+          <w:rFonts w:cstheme="minorHAnsi"/>
+          <w:b/>
+          <w:bCs/>
+          <w:sz w:val="28"/>
+          <w:szCs w:val="28"/>
+        </w:rPr>
+        <w:t xml:space="preserve">ls -a </w:t>
+      </w:r>
+      <w:r>
+        <w:rPr>
+          <w:rFonts w:cstheme="minorHAnsi"/>
           <w:sz w:val="28"/>
           <w:szCs w:val="28"/>
         </w:rPr>
@@ -248,6 +258,7 @@
     <w:p>
       <w:pPr>
         <w:rPr>
+          <w:rFonts w:cstheme="minorHAnsi"/>
           <w:sz w:val="28"/>
           <w:szCs w:val="28"/>
         </w:rPr>
@@ -256,12 +267,14 @@
     <w:p>
       <w:pPr>
         <w:rPr>
+          <w:rFonts w:cstheme="minorHAnsi"/>
           <w:sz w:val="28"/>
           <w:szCs w:val="28"/>
         </w:rPr>
       </w:pPr>
       <w:r>
         <w:rPr>
+          <w:rFonts w:cstheme="minorHAnsi"/>
           <w:b/>
           <w:bCs/>
           <w:sz w:val="28"/>
@@ -271,6 +284,7 @@
       </w:r>
       <w:r>
         <w:rPr>
+          <w:rFonts w:cstheme="minorHAnsi"/>
           <w:sz w:val="28"/>
           <w:szCs w:val="28"/>
         </w:rPr>
@@ -278,13 +292,15 @@
       </w:r>
       <w:r>
         <w:rPr>
-          <w:sz w:val="28"/>
-          <w:szCs w:val="28"/>
-        </w:rPr>
-        <w:br/>
-      </w:r>
-      <w:r>
-        <w:rPr>
+          <w:rFonts w:cstheme="minorHAnsi"/>
+          <w:sz w:val="28"/>
+          <w:szCs w:val="28"/>
+        </w:rPr>
+        <w:br/>
+      </w:r>
+      <w:r>
+        <w:rPr>
+          <w:rFonts w:cstheme="minorHAnsi"/>
           <w:sz w:val="28"/>
           <w:szCs w:val="28"/>
         </w:rPr>
@@ -293,51 +309,80 @@
       </w:r>
       <w:r>
         <w:rPr>
-          <w:sz w:val="28"/>
-          <w:szCs w:val="28"/>
-        </w:rPr>
-        <w:br/>
-      </w:r>
-      <w:r>
-        <w:rPr>
-          <w:sz w:val="28"/>
-          <w:szCs w:val="28"/>
-        </w:rPr>
-        <w:br/>
-      </w:r>
-      <w:r>
-        <w:rPr>
-          <w:b/>
-          <w:bCs/>
-          <w:sz w:val="28"/>
-          <w:szCs w:val="28"/>
-        </w:rPr>
-        <w:t>cd ..</w:t>
-      </w:r>
-      <w:r>
-        <w:rPr>
-          <w:sz w:val="28"/>
-          <w:szCs w:val="28"/>
-        </w:rPr>
-        <w:t xml:space="preserve"> adding 2 periods to cd of course will tell you to move backwards one directory</w:t>
-      </w:r>
+          <w:rFonts w:cstheme="minorHAnsi"/>
+          <w:sz w:val="28"/>
+          <w:szCs w:val="28"/>
+        </w:rPr>
+        <w:br/>
+      </w:r>
+      <w:r>
+        <w:rPr>
+          <w:rFonts w:cstheme="minorHAnsi"/>
+          <w:sz w:val="28"/>
+          <w:szCs w:val="28"/>
+        </w:rPr>
+        <w:br/>
+      </w:r>
+      <w:r>
+        <w:rPr>
+          <w:rFonts w:cstheme="minorHAnsi"/>
+          <w:b/>
+          <w:bCs/>
+          <w:sz w:val="28"/>
+          <w:szCs w:val="28"/>
+        </w:rPr>
+        <w:t>cd</w:t>
+      </w:r>
+      <w:proofErr w:type="gramStart"/>
+      <w:r>
+        <w:rPr>
+          <w:rFonts w:cstheme="minorHAnsi"/>
+          <w:b/>
+          <w:bCs/>
+          <w:sz w:val="28"/>
+          <w:szCs w:val="28"/>
+        </w:rPr>
+        <w:t xml:space="preserve"> ..</w:t>
+      </w:r>
+      <w:proofErr w:type="gramEnd"/>
+      <w:r>
+        <w:rPr>
+          <w:rFonts w:cstheme="minorHAnsi"/>
+          <w:sz w:val="28"/>
+          <w:szCs w:val="28"/>
+        </w:rPr>
+        <w:t xml:space="preserve"> adding 2 periods to cd of course will tell you to move backwards one </w:t>
+      </w:r>
+      <w:proofErr w:type="gramStart"/>
+      <w:r>
+        <w:rPr>
+          <w:rFonts w:cstheme="minorHAnsi"/>
+          <w:sz w:val="28"/>
+          <w:szCs w:val="28"/>
+        </w:rPr>
+        <w:t>directory</w:t>
+      </w:r>
+      <w:proofErr w:type="gramEnd"/>
     </w:p>
     <w:p>
       <w:pPr>
         <w:rPr>
+          <w:rFonts w:cstheme="minorHAnsi"/>
           <w:sz w:val="28"/>
           <w:szCs w:val="28"/>
         </w:rPr>
       </w:pPr>
       <w:r>
         <w:rPr>
-          <w:sz w:val="28"/>
-          <w:szCs w:val="28"/>
-        </w:rPr>
-        <w:br/>
-      </w:r>
-      <w:r>
-        <w:rPr>
+          <w:rFonts w:cstheme="minorHAnsi"/>
+          <w:sz w:val="28"/>
+          <w:szCs w:val="28"/>
+        </w:rPr>
+        <w:br/>
+      </w:r>
+      <w:r>
+        <w:rPr>
+          <w:rFonts w:cstheme="minorHAnsi"/>
           <w:b/>
           <w:bCs/>
           <w:sz w:val="28"/>
@@ -347,6 +392,7 @@
       </w:r>
       <w:r>
         <w:rPr>
+          <w:rFonts w:cstheme="minorHAnsi"/>
           <w:sz w:val="28"/>
           <w:szCs w:val="28"/>
         </w:rPr>
@@ -354,20 +400,23 @@
       </w:r>
       <w:r>
         <w:rPr>
-          <w:sz w:val="28"/>
-          <w:szCs w:val="28"/>
-        </w:rPr>
-        <w:br/>
-      </w:r>
-      <w:r>
-        <w:rPr>
-          <w:sz w:val="28"/>
-          <w:szCs w:val="28"/>
-        </w:rPr>
-        <w:br/>
-      </w:r>
-      <w:r>
-        <w:rPr>
+          <w:rFonts w:cstheme="minorHAnsi"/>
+          <w:sz w:val="28"/>
+          <w:szCs w:val="28"/>
+        </w:rPr>
+        <w:br/>
+      </w:r>
+      <w:r>
+        <w:rPr>
+          <w:rFonts w:cstheme="minorHAnsi"/>
+          <w:sz w:val="28"/>
+          <w:szCs w:val="28"/>
+        </w:rPr>
+        <w:br/>
+      </w:r>
+      <w:r>
+        <w:rPr>
+          <w:rFonts w:cstheme="minorHAnsi"/>
           <w:b/>
           <w:bCs/>
           <w:sz w:val="28"/>
@@ -377,6 +426,7 @@
       </w:r>
       <w:r>
         <w:rPr>
+          <w:rFonts w:cstheme="minorHAnsi"/>
           <w:sz w:val="28"/>
           <w:szCs w:val="28"/>
         </w:rPr>
@@ -384,6 +434,7 @@
       </w:r>
       <w:r>
         <w:rPr>
+          <w:rFonts w:cstheme="minorHAnsi"/>
           <w:sz w:val="28"/>
           <w:szCs w:val="28"/>
         </w:rPr>
@@ -393,12 +444,14 @@
     <w:p>
       <w:pPr>
         <w:rPr>
+          <w:rFonts w:cstheme="minorHAnsi"/>
           <w:sz w:val="28"/>
           <w:szCs w:val="28"/>
         </w:rPr>
       </w:pPr>
       <w:r>
         <w:rPr>
+          <w:rFonts w:cstheme="minorHAnsi"/>
           <w:b/>
           <w:bCs/>
           <w:sz w:val="28"/>
@@ -409,6 +462,7 @@
       <w:proofErr w:type="spellStart"/>
       <w:r>
         <w:rPr>
+          <w:rFonts w:cstheme="minorHAnsi"/>
           <w:b/>
           <w:bCs/>
           <w:sz w:val="28"/>
@@ -419,6 +473,7 @@
       <w:proofErr w:type="spellEnd"/>
       <w:r>
         <w:rPr>
+          <w:rFonts w:cstheme="minorHAnsi"/>
           <w:b/>
           <w:bCs/>
           <w:sz w:val="28"/>
@@ -428,6 +483,7 @@
       </w:r>
       <w:r>
         <w:rPr>
+          <w:rFonts w:cstheme="minorHAnsi"/>
           <w:sz w:val="28"/>
           <w:szCs w:val="28"/>
         </w:rPr>
@@ -435,13 +491,15 @@
       </w:r>
       <w:r>
         <w:rPr>
-          <w:sz w:val="28"/>
-          <w:szCs w:val="28"/>
-        </w:rPr>
-        <w:br/>
-      </w:r>
-      <w:r>
-        <w:rPr>
+          <w:rFonts w:cstheme="minorHAnsi"/>
+          <w:sz w:val="28"/>
+          <w:szCs w:val="28"/>
+        </w:rPr>
+        <w:br/>
+      </w:r>
+      <w:r>
+        <w:rPr>
+          <w:rFonts w:cstheme="minorHAnsi"/>
           <w:sz w:val="28"/>
           <w:szCs w:val="28"/>
         </w:rPr>
@@ -450,6 +508,7 @@
       <w:proofErr w:type="spellStart"/>
       <w:r>
         <w:rPr>
+          <w:rFonts w:cstheme="minorHAnsi"/>
           <w:b/>
           <w:bCs/>
           <w:sz w:val="28"/>
@@ -460,6 +519,7 @@
       <w:proofErr w:type="spellEnd"/>
       <w:r>
         <w:rPr>
+          <w:rFonts w:cstheme="minorHAnsi"/>
           <w:b/>
           <w:bCs/>
           <w:sz w:val="28"/>
@@ -469,6 +529,7 @@
       </w:r>
       <w:r>
         <w:rPr>
+          <w:rFonts w:cstheme="minorHAnsi"/>
           <w:sz w:val="28"/>
           <w:szCs w:val="28"/>
         </w:rPr>
@@ -476,20 +537,23 @@
       </w:r>
       <w:r>
         <w:rPr>
-          <w:sz w:val="28"/>
-          <w:szCs w:val="28"/>
-        </w:rPr>
-        <w:br/>
-      </w:r>
-      <w:r>
-        <w:rPr>
-          <w:sz w:val="28"/>
-          <w:szCs w:val="28"/>
-        </w:rPr>
-        <w:br/>
-      </w:r>
-      <w:r>
-        <w:rPr>
+          <w:rFonts w:cstheme="minorHAnsi"/>
+          <w:sz w:val="28"/>
+          <w:szCs w:val="28"/>
+        </w:rPr>
+        <w:br/>
+      </w:r>
+      <w:r>
+        <w:rPr>
+          <w:rFonts w:cstheme="minorHAnsi"/>
+          <w:sz w:val="28"/>
+          <w:szCs w:val="28"/>
+        </w:rPr>
+        <w:br/>
+      </w:r>
+      <w:r>
+        <w:rPr>
+          <w:rFonts w:cstheme="minorHAnsi"/>
           <w:b/>
           <w:bCs/>
           <w:sz w:val="28"/>
@@ -499,6 +563,7 @@
       </w:r>
       <w:r>
         <w:rPr>
+          <w:rFonts w:cstheme="minorHAnsi"/>
           <w:sz w:val="28"/>
           <w:szCs w:val="28"/>
         </w:rPr>
@@ -506,20 +571,23 @@
       </w:r>
       <w:r>
         <w:rPr>
-          <w:sz w:val="28"/>
-          <w:szCs w:val="28"/>
-        </w:rPr>
-        <w:br/>
-      </w:r>
-      <w:r>
-        <w:rPr>
-          <w:sz w:val="28"/>
-          <w:szCs w:val="28"/>
-        </w:rPr>
-        <w:br/>
-      </w:r>
-      <w:r>
-        <w:rPr>
+          <w:rFonts w:cstheme="minorHAnsi"/>
+          <w:sz w:val="28"/>
+          <w:szCs w:val="28"/>
+        </w:rPr>
+        <w:br/>
+      </w:r>
+      <w:r>
+        <w:rPr>
+          <w:rFonts w:cstheme="minorHAnsi"/>
+          <w:sz w:val="28"/>
+          <w:szCs w:val="28"/>
+        </w:rPr>
+        <w:br/>
+      </w:r>
+      <w:r>
+        <w:rPr>
+          <w:rFonts w:cstheme="minorHAnsi"/>
           <w:b/>
           <w:bCs/>
           <w:sz w:val="28"/>
@@ -529,6 +597,7 @@
       </w:r>
       <w:r>
         <w:rPr>
+          <w:rFonts w:cstheme="minorHAnsi"/>
           <w:sz w:val="28"/>
           <w:szCs w:val="28"/>
         </w:rPr>
@@ -536,13 +605,15 @@
       </w:r>
       <w:r>
         <w:rPr>
-          <w:sz w:val="28"/>
-          <w:szCs w:val="28"/>
-        </w:rPr>
-        <w:br/>
-      </w:r>
-      <w:r>
-        <w:rPr>
+          <w:rFonts w:cstheme="minorHAnsi"/>
+          <w:sz w:val="28"/>
+          <w:szCs w:val="28"/>
+        </w:rPr>
+        <w:br/>
+      </w:r>
+      <w:r>
+        <w:rPr>
+          <w:rFonts w:cstheme="minorHAnsi"/>
           <w:sz w:val="28"/>
           <w:szCs w:val="28"/>
         </w:rPr>
@@ -551,20 +622,23 @@
       </w:r>
       <w:r>
         <w:rPr>
-          <w:sz w:val="28"/>
-          <w:szCs w:val="28"/>
-        </w:rPr>
-        <w:br/>
-      </w:r>
-      <w:r>
-        <w:rPr>
-          <w:sz w:val="28"/>
-          <w:szCs w:val="28"/>
-        </w:rPr>
-        <w:br/>
-      </w:r>
-      <w:r>
-        <w:rPr>
+          <w:rFonts w:cstheme="minorHAnsi"/>
+          <w:sz w:val="28"/>
+          <w:szCs w:val="28"/>
+        </w:rPr>
+        <w:br/>
+      </w:r>
+      <w:r>
+        <w:rPr>
+          <w:rFonts w:cstheme="minorHAnsi"/>
+          <w:sz w:val="28"/>
+          <w:szCs w:val="28"/>
+        </w:rPr>
+        <w:br/>
+      </w:r>
+      <w:r>
+        <w:rPr>
+          <w:rFonts w:cstheme="minorHAnsi"/>
           <w:b/>
           <w:bCs/>
           <w:sz w:val="28"/>
@@ -574,6 +648,7 @@
       </w:r>
       <w:r>
         <w:rPr>
+          <w:rFonts w:cstheme="minorHAnsi"/>
           <w:sz w:val="28"/>
           <w:szCs w:val="28"/>
         </w:rPr>
@@ -581,13 +656,15 @@
       </w:r>
       <w:r>
         <w:rPr>
-          <w:sz w:val="28"/>
-          <w:szCs w:val="28"/>
-        </w:rPr>
-        <w:br/>
-      </w:r>
-      <w:r>
-        <w:rPr>
+          <w:rFonts w:cstheme="minorHAnsi"/>
+          <w:sz w:val="28"/>
+          <w:szCs w:val="28"/>
+        </w:rPr>
+        <w:br/>
+      </w:r>
+      <w:r>
+        <w:rPr>
+          <w:rFonts w:cstheme="minorHAnsi"/>
           <w:sz w:val="28"/>
           <w:szCs w:val="28"/>
         </w:rPr>
@@ -596,6 +673,7 @@
       </w:r>
       <w:r>
         <w:rPr>
+          <w:rFonts w:cstheme="minorHAnsi"/>
           <w:sz w:val="28"/>
           <w:szCs w:val="28"/>
         </w:rPr>
@@ -604,13 +682,15 @@
       </w:r>
       <w:r>
         <w:rPr>
-          <w:sz w:val="28"/>
-          <w:szCs w:val="28"/>
-        </w:rPr>
-        <w:br/>
-      </w:r>
-      <w:r>
-        <w:rPr>
+          <w:rFonts w:cstheme="minorHAnsi"/>
+          <w:sz w:val="28"/>
+          <w:szCs w:val="28"/>
+        </w:rPr>
+        <w:br/>
+      </w:r>
+      <w:r>
+        <w:rPr>
+          <w:rFonts w:cstheme="minorHAnsi"/>
           <w:sz w:val="28"/>
           <w:szCs w:val="28"/>
         </w:rPr>
@@ -619,6 +699,7 @@
       </w:r>
       <w:r>
         <w:rPr>
+          <w:rFonts w:cstheme="minorHAnsi"/>
           <w:sz w:val="28"/>
           <w:szCs w:val="28"/>
         </w:rPr>
@@ -626,6 +707,7 @@
       </w:r>
       <w:r>
         <w:rPr>
+          <w:rFonts w:cstheme="minorHAnsi"/>
           <w:sz w:val="28"/>
           <w:szCs w:val="28"/>
         </w:rPr>
@@ -634,6 +716,7 @@
       <w:proofErr w:type="spellStart"/>
       <w:r>
         <w:rPr>
+          <w:rFonts w:cstheme="minorHAnsi"/>
           <w:sz w:val="28"/>
           <w:szCs w:val="28"/>
         </w:rPr>
@@ -642,6 +725,7 @@
       <w:proofErr w:type="spellEnd"/>
       <w:r>
         <w:rPr>
+          <w:rFonts w:cstheme="minorHAnsi"/>
           <w:sz w:val="28"/>
           <w:szCs w:val="28"/>
         </w:rPr>
@@ -649,6 +733,7 @@
       </w:r>
       <w:r>
         <w:rPr>
+          <w:rFonts w:cstheme="minorHAnsi"/>
           <w:sz w:val="28"/>
           <w:szCs w:val="28"/>
         </w:rPr>
@@ -656,20 +741,23 @@
       </w:r>
       <w:r>
         <w:rPr>
-          <w:sz w:val="28"/>
-          <w:szCs w:val="28"/>
-        </w:rPr>
-        <w:br/>
-      </w:r>
-      <w:r>
-        <w:rPr>
-          <w:sz w:val="28"/>
-          <w:szCs w:val="28"/>
-        </w:rPr>
-        <w:br/>
-      </w:r>
-      <w:r>
-        <w:rPr>
+          <w:rFonts w:cstheme="minorHAnsi"/>
+          <w:sz w:val="28"/>
+          <w:szCs w:val="28"/>
+        </w:rPr>
+        <w:br/>
+      </w:r>
+      <w:r>
+        <w:rPr>
+          <w:rFonts w:cstheme="minorHAnsi"/>
+          <w:sz w:val="28"/>
+          <w:szCs w:val="28"/>
+        </w:rPr>
+        <w:br/>
+      </w:r>
+      <w:r>
+        <w:rPr>
+          <w:rFonts w:cstheme="minorHAnsi"/>
           <w:b/>
           <w:bCs/>
           <w:sz w:val="28"/>
@@ -679,6 +767,7 @@
       </w:r>
       <w:r>
         <w:rPr>
+          <w:rFonts w:cstheme="minorHAnsi"/>
           <w:sz w:val="28"/>
           <w:szCs w:val="28"/>
         </w:rPr>
@@ -686,20 +775,23 @@
       </w:r>
       <w:r>
         <w:rPr>
-          <w:sz w:val="28"/>
-          <w:szCs w:val="28"/>
-        </w:rPr>
-        <w:br/>
-      </w:r>
-      <w:r>
-        <w:rPr>
-          <w:sz w:val="28"/>
-          <w:szCs w:val="28"/>
-        </w:rPr>
-        <w:br/>
-      </w:r>
-      <w:r>
-        <w:rPr>
+          <w:rFonts w:cstheme="minorHAnsi"/>
+          <w:sz w:val="28"/>
+          <w:szCs w:val="28"/>
+        </w:rPr>
+        <w:br/>
+      </w:r>
+      <w:r>
+        <w:rPr>
+          <w:rFonts w:cstheme="minorHAnsi"/>
+          <w:sz w:val="28"/>
+          <w:szCs w:val="28"/>
+        </w:rPr>
+        <w:br/>
+      </w:r>
+      <w:r>
+        <w:rPr>
+          <w:rFonts w:cstheme="minorHAnsi"/>
           <w:b/>
           <w:bCs/>
           <w:sz w:val="28"/>
@@ -709,6 +801,7 @@
       </w:r>
       <w:r>
         <w:rPr>
+          <w:rFonts w:cstheme="minorHAnsi"/>
           <w:sz w:val="28"/>
           <w:szCs w:val="28"/>
         </w:rPr>
@@ -716,6 +809,7 @@
       </w:r>
       <w:r>
         <w:rPr>
+          <w:rFonts w:cstheme="minorHAnsi"/>
           <w:sz w:val="28"/>
           <w:szCs w:val="28"/>
         </w:rPr>
@@ -725,12 +819,14 @@
     <w:p>
       <w:pPr>
         <w:rPr>
+          <w:rFonts w:cstheme="minorHAnsi"/>
           <w:sz w:val="28"/>
           <w:szCs w:val="28"/>
         </w:rPr>
       </w:pPr>
       <w:r>
         <w:rPr>
+          <w:rFonts w:cstheme="minorHAnsi"/>
           <w:b/>
           <w:bCs/>
           <w:sz w:val="28"/>
@@ -740,26 +836,393 @@
       </w:r>
       <w:r>
         <w:rPr>
-          <w:sz w:val="28"/>
-          <w:szCs w:val="28"/>
-        </w:rPr>
-        <w:t xml:space="preserve"> - to launch a text file into visual studio code just hit</w:t>
-      </w:r>
+          <w:rFonts w:cstheme="minorHAnsi"/>
+          <w:sz w:val="28"/>
+          <w:szCs w:val="28"/>
+        </w:rPr>
+        <w:t xml:space="preserve"> - to launch a text file into visual studio code just </w:t>
+      </w:r>
+      <w:proofErr w:type="gramStart"/>
+      <w:r>
+        <w:rPr>
+          <w:rFonts w:cstheme="minorHAnsi"/>
+          <w:sz w:val="28"/>
+          <w:szCs w:val="28"/>
+        </w:rPr>
+        <w:t>hit</w:t>
+      </w:r>
+      <w:proofErr w:type="gramEnd"/>
     </w:p>
     <w:p>
       <w:pPr>
         <w:rPr>
+          <w:rFonts w:cstheme="minorHAnsi"/>
           <w:sz w:val="28"/>
           <w:szCs w:val="28"/>
         </w:rPr>
       </w:pPr>
       <w:r>
         <w:rPr>
+          <w:rFonts w:cstheme="minorHAnsi"/>
           <w:sz w:val="28"/>
           <w:szCs w:val="28"/>
         </w:rPr>
         <w:br/>
         <w:t>code sample.txt</w:t>
+      </w:r>
+      <w:r>
+        <w:rPr>
+          <w:rFonts w:cstheme="minorHAnsi"/>
+          <w:sz w:val="28"/>
+          <w:szCs w:val="28"/>
+        </w:rPr>
+        <w:br/>
+      </w:r>
+      <w:r>
+        <w:rPr>
+          <w:rFonts w:cstheme="minorHAnsi"/>
+          <w:sz w:val="28"/>
+          <w:szCs w:val="28"/>
+        </w:rPr>
+        <w:br/>
+      </w:r>
+      <w:r>
+        <w:rPr>
+          <w:rFonts w:cstheme="minorHAnsi"/>
+          <w:b/>
+          <w:bCs/>
+          <w:sz w:val="28"/>
+          <w:szCs w:val="28"/>
+        </w:rPr>
+        <w:t xml:space="preserve">cat </w:t>
+      </w:r>
+      <w:r>
+        <w:rPr>
+          <w:rFonts w:cstheme="minorHAnsi"/>
+          <w:sz w:val="28"/>
+          <w:szCs w:val="28"/>
+        </w:rPr>
+        <w:t>– see what is inside a file</w:t>
+      </w:r>
+      <w:r>
+        <w:rPr>
+          <w:rFonts w:cstheme="minorHAnsi"/>
+          <w:sz w:val="28"/>
+          <w:szCs w:val="28"/>
+        </w:rPr>
+        <w:br/>
+      </w:r>
+      <w:r>
+        <w:rPr>
+          <w:rFonts w:cstheme="minorHAnsi"/>
+          <w:sz w:val="28"/>
+          <w:szCs w:val="28"/>
+        </w:rPr>
+        <w:br/>
+        <w:t>you can use more than one file name with cat…if you just write 2 file names it will</w:t>
+      </w:r>
+      <w:r>
+        <w:rPr>
+          <w:rFonts w:cstheme="minorHAnsi"/>
+          <w:sz w:val="28"/>
+          <w:szCs w:val="28"/>
+        </w:rPr>
+        <w:t xml:space="preserve"> show what is in both</w:t>
+      </w:r>
+      <w:r>
+        <w:rPr>
+          <w:rFonts w:cstheme="minorHAnsi"/>
+          <w:sz w:val="28"/>
+          <w:szCs w:val="28"/>
+        </w:rPr>
+        <w:br/>
+      </w:r>
+      <w:r>
+        <w:rPr>
+          <w:rFonts w:cstheme="minorHAnsi"/>
+          <w:sz w:val="28"/>
+          <w:szCs w:val="28"/>
+        </w:rPr>
+        <w:br/>
+        <w:t>you can also concatenate and make a 3</w:t>
+      </w:r>
+      <w:r>
+        <w:rPr>
+          <w:rFonts w:cstheme="minorHAnsi"/>
+          <w:sz w:val="28"/>
+          <w:szCs w:val="28"/>
+          <w:vertAlign w:val="superscript"/>
+        </w:rPr>
+        <w:t>rd</w:t>
+      </w:r>
+      <w:r>
+        <w:rPr>
+          <w:rFonts w:cstheme="minorHAnsi"/>
+          <w:sz w:val="28"/>
+          <w:szCs w:val="28"/>
+        </w:rPr>
+        <w:t xml:space="preserve"> one out of the concatenation of the two like so:</w:t>
+      </w:r>
+      <w:r>
+        <w:rPr>
+          <w:rFonts w:cstheme="minorHAnsi"/>
+          <w:sz w:val="28"/>
+          <w:szCs w:val="28"/>
+        </w:rPr>
+        <w:br/>
+      </w:r>
+      <w:r>
+        <w:rPr>
+          <w:rFonts w:cstheme="minorHAnsi"/>
+          <w:sz w:val="28"/>
+          <w:szCs w:val="28"/>
+        </w:rPr>
+        <w:br/>
+      </w:r>
+      <w:r>
+        <w:rPr>
+          <w:rFonts w:cstheme="minorHAnsi"/>
+          <w:sz w:val="28"/>
+          <w:szCs w:val="28"/>
+        </w:rPr>
+        <w:t xml:space="preserve">Example: </w:t>
+      </w:r>
+      <w:r>
+        <w:rPr>
+          <w:rFonts w:cstheme="minorHAnsi"/>
+          <w:sz w:val="28"/>
+          <w:szCs w:val="28"/>
+        </w:rPr>
+        <w:t>cat file-1.txt file-2.txt &gt; file3.txt</w:t>
+      </w:r>
+      <w:r>
+        <w:rPr>
+          <w:rFonts w:cstheme="minorHAnsi"/>
+          <w:sz w:val="28"/>
+          <w:szCs w:val="28"/>
+        </w:rPr>
+        <w:br/>
+      </w:r>
+      <w:r>
+        <w:rPr>
+          <w:rFonts w:cstheme="minorHAnsi"/>
+          <w:sz w:val="28"/>
+          <w:szCs w:val="28"/>
+        </w:rPr>
+        <w:br/>
+        <w:t>You can also do some cool things where file3.txt becomes something completely different.</w:t>
+      </w:r>
+      <w:r>
+        <w:rPr>
+          <w:rFonts w:cstheme="minorHAnsi"/>
+          <w:sz w:val="28"/>
+          <w:szCs w:val="28"/>
+        </w:rPr>
+        <w:br/>
+      </w:r>
+      <w:r>
+        <w:rPr>
+          <w:rFonts w:cstheme="minorHAnsi"/>
+          <w:sz w:val="28"/>
+          <w:szCs w:val="28"/>
+        </w:rPr>
+        <w:br/>
+        <w:t>For example you can run ls &gt; file-3.txt</w:t>
+      </w:r>
+      <w:r>
+        <w:rPr>
+          <w:rFonts w:cstheme="minorHAnsi"/>
+          <w:sz w:val="28"/>
+          <w:szCs w:val="28"/>
+        </w:rPr>
+        <w:br/>
+        <w:t>then when you do cat file-3.txt it will show you a file-3.txt with the results of ls</w:t>
+      </w:r>
+    </w:p>
+    <w:p>
+      <w:pPr>
+        <w:rPr>
+          <w:rFonts w:cstheme="minorHAnsi"/>
+          <w:sz w:val="28"/>
+          <w:szCs w:val="28"/>
+        </w:rPr>
+      </w:pPr>
+    </w:p>
+    <w:p>
+      <w:pPr>
+        <w:rPr>
+          <w:rFonts w:cstheme="minorHAnsi"/>
+          <w:color w:val="0D0D0D"/>
+          <w:sz w:val="28"/>
+          <w:szCs w:val="28"/>
+          <w:shd w:val="clear" w:color="auto" w:fill="FFFFFF"/>
+        </w:rPr>
+      </w:pPr>
+      <w:r>
+        <w:rPr>
+          <w:rFonts w:cstheme="minorHAnsi"/>
+          <w:b/>
+          <w:bCs/>
+          <w:sz w:val="28"/>
+          <w:szCs w:val="28"/>
+        </w:rPr>
+        <w:t>how do you append things to the end of a file?</w:t>
+      </w:r>
+      <w:r>
+        <w:rPr>
+          <w:rFonts w:cstheme="minorHAnsi"/>
+          <w:b/>
+          <w:bCs/>
+          <w:sz w:val="28"/>
+          <w:szCs w:val="28"/>
+        </w:rPr>
+        <w:br/>
+      </w:r>
+      <w:r>
+        <w:rPr>
+          <w:rFonts w:cstheme="minorHAnsi"/>
+          <w:b/>
+          <w:bCs/>
+          <w:sz w:val="28"/>
+          <w:szCs w:val="28"/>
+        </w:rPr>
+        <w:br/>
+        <w:t xml:space="preserve">echo </w:t>
+      </w:r>
+      <w:r>
+        <w:rPr>
+          <w:rFonts w:cstheme="minorHAnsi"/>
+          <w:sz w:val="28"/>
+          <w:szCs w:val="28"/>
+        </w:rPr>
+        <w:t xml:space="preserve">- </w:t>
+      </w:r>
+      <w:r>
+        <w:rPr>
+          <w:rFonts w:cstheme="minorHAnsi"/>
+          <w:color w:val="0D0D0D"/>
+          <w:sz w:val="28"/>
+          <w:szCs w:val="28"/>
+          <w:shd w:val="clear" w:color="auto" w:fill="FFFFFF"/>
+        </w:rPr>
+        <w:t>display a line of text or a string of characters on the terminal</w:t>
+      </w:r>
+      <w:r>
+        <w:rPr>
+          <w:rFonts w:cstheme="minorHAnsi"/>
+          <w:color w:val="0D0D0D"/>
+          <w:sz w:val="28"/>
+          <w:szCs w:val="28"/>
+          <w:shd w:val="clear" w:color="auto" w:fill="FFFFFF"/>
+        </w:rPr>
+        <w:br/>
+      </w:r>
+      <w:r>
+        <w:rPr>
+          <w:rFonts w:cstheme="minorHAnsi"/>
+          <w:color w:val="0D0D0D"/>
+          <w:sz w:val="28"/>
+          <w:szCs w:val="28"/>
+          <w:shd w:val="clear" w:color="auto" w:fill="FFFFFF"/>
+        </w:rPr>
+        <w:br/>
+        <w:t>you can run echo Hi &gt;&gt; file-3.txt</w:t>
+      </w:r>
+    </w:p>
+    <w:p>
+      <w:pPr>
+        <w:rPr>
+          <w:rFonts w:cstheme="minorHAnsi"/>
+          <w:color w:val="0D0D0D"/>
+          <w:sz w:val="28"/>
+          <w:szCs w:val="28"/>
+          <w:shd w:val="clear" w:color="auto" w:fill="FFFFFF"/>
+        </w:rPr>
+      </w:pPr>
+    </w:p>
+    <w:p>
+      <w:pPr>
+        <w:rPr>
+          <w:rFonts w:cstheme="minorHAnsi"/>
+          <w:color w:val="0D0D0D"/>
+          <w:sz w:val="28"/>
+          <w:szCs w:val="28"/>
+          <w:shd w:val="clear" w:color="auto" w:fill="FFFFFF"/>
+        </w:rPr>
+      </w:pPr>
+      <w:r>
+        <w:rPr>
+          <w:rFonts w:cstheme="minorHAnsi"/>
+          <w:color w:val="0D0D0D"/>
+          <w:sz w:val="28"/>
+          <w:szCs w:val="28"/>
+          <w:shd w:val="clear" w:color="auto" w:fill="FFFFFF"/>
+        </w:rPr>
+        <w:t xml:space="preserve">this will display the text in file-3 and also add to it the word Hi at the </w:t>
+      </w:r>
+      <w:proofErr w:type="gramStart"/>
+      <w:r>
+        <w:rPr>
+          <w:rFonts w:cstheme="minorHAnsi"/>
+          <w:color w:val="0D0D0D"/>
+          <w:sz w:val="28"/>
+          <w:szCs w:val="28"/>
+          <w:shd w:val="clear" w:color="auto" w:fill="FFFFFF"/>
+        </w:rPr>
+        <w:t>end</w:t>
+      </w:r>
+      <w:proofErr w:type="gramEnd"/>
+    </w:p>
+    <w:p>
+      <w:pPr>
+        <w:rPr>
+          <w:rFonts w:cstheme="minorHAnsi"/>
+          <w:color w:val="0D0D0D"/>
+          <w:sz w:val="28"/>
+          <w:szCs w:val="28"/>
+          <w:shd w:val="clear" w:color="auto" w:fill="FFFFFF"/>
+        </w:rPr>
+      </w:pPr>
+    </w:p>
+    <w:p>
+      <w:pPr>
+        <w:rPr>
+          <w:rFonts w:cstheme="minorHAnsi"/>
+          <w:sz w:val="28"/>
+          <w:szCs w:val="28"/>
+        </w:rPr>
+      </w:pPr>
+      <w:r>
+        <w:rPr>
+          <w:rFonts w:cstheme="minorHAnsi"/>
+          <w:color w:val="0D0D0D"/>
+          <w:sz w:val="28"/>
+          <w:szCs w:val="28"/>
+          <w:shd w:val="clear" w:color="auto" w:fill="FFFFFF"/>
+        </w:rPr>
+        <w:lastRenderedPageBreak/>
+        <w:t>This only works with double arrow &gt;&gt;</w:t>
+      </w:r>
+      <w:r>
+        <w:rPr>
+          <w:rFonts w:cstheme="minorHAnsi"/>
+          <w:color w:val="0D0D0D"/>
+          <w:sz w:val="28"/>
+          <w:szCs w:val="28"/>
+          <w:shd w:val="clear" w:color="auto" w:fill="FFFFFF"/>
+        </w:rPr>
+        <w:br/>
+      </w:r>
+      <w:r>
+        <w:rPr>
+          <w:rFonts w:cstheme="minorHAnsi"/>
+          <w:color w:val="0D0D0D"/>
+          <w:sz w:val="28"/>
+          <w:szCs w:val="28"/>
+          <w:shd w:val="clear" w:color="auto" w:fill="FFFFFF"/>
+        </w:rPr>
+        <w:br/>
+        <w:t>A single arrow overwrites everything</w:t>
       </w:r>
     </w:p>
     <w:sectPr>

</xml_diff>